<commit_message>
modify report.add DM project2 report
</commit_message>
<xml_diff>
--- a/实验报告.docx
+++ b/实验报告.docx
@@ -403,6 +403,8 @@
           <w:numId w:val="1"/>
         </w:numPr>
       </w:pPr>
+      <w:bookmarkStart w:id="0" w:name="_GoBack"/>
+      <w:bookmarkEnd w:id="0"/>
       <w:r>
         <w:rPr>
           <w:rFonts w:hint="eastAsia"/>
@@ -533,7 +535,7 @@
     </w:p>
     <w:p>
       <w:pPr>
-        <w:ind w:firstLine="420"/>
+        <w:ind w:firstLine="420" w:firstLineChars="0"/>
       </w:pPr>
       <w:r>
         <w:t>算法的总体思路是在原始图G上建立一个索引EquiTruss，</w:t>
@@ -586,18 +588,11 @@
     </w:p>
     <w:p>
       <w:pPr>
-        <w:pStyle w:val="8"/>
-        <w:widowControl/>
         <w:numPr>
           <w:ilvl w:val="0"/>
           <w:numId w:val="2"/>
         </w:numPr>
-        <w:autoSpaceDE w:val="0"/>
-        <w:autoSpaceDN w:val="0"/>
-        <w:adjustRightInd w:val="0"/>
-        <w:spacing w:after="240" w:line="280" w:lineRule="atLeast"/>
-        <w:ind w:firstLineChars="0"/>
-        <w:jc w:val="left"/>
+        <w:ind w:firstLine="420" w:firstLineChars="0"/>
         <w:rPr>
           <w:rFonts w:ascii="Times" w:hAnsi="Times" w:cs="Times"/>
           <w:color w:val="000000"/>
@@ -605,23 +600,50 @@
         </w:rPr>
       </w:pPr>
       <w:r>
-        <w:t>建立索引。首先介绍几个概念：</w:t>
-      </w:r>
-      <w:r>
+        <w:t>建立索引。</w:t>
+      </w:r>
+    </w:p>
+    <w:p>
+      <w:pPr>
+        <w:numPr>
+          <w:ilvl w:val="0"/>
+          <w:numId w:val="0"/>
+        </w:numPr>
+        <w:ind w:firstLine="420" w:firstLineChars="0"/>
+      </w:pPr>
+      <w:r>
+        <w:t>首先介绍几个概念：</w:t>
+      </w:r>
+    </w:p>
+    <w:p>
+      <w:pPr>
+        <w:numPr>
+          <w:ilvl w:val="0"/>
+          <w:numId w:val="3"/>
+        </w:numPr>
+        <w:ind w:left="840" w:leftChars="0" w:hanging="420" w:firstLineChars="0"/>
         <w:rPr>
           <w:rFonts w:ascii="Times" w:hAnsi="Times" w:cs="Times"/>
           <w:color w:val="000000"/>
           <w:kern w:val="0"/>
         </w:rPr>
-        <w:t>Edge Trussness（包含</w:t>
+      </w:pPr>
+      <w:r>
+        <w:rPr>
+          <w:rFonts w:ascii="Times" w:hAnsi="Times" w:cs="Times"/>
+          <w:color w:val="000000"/>
+          <w:kern w:val="0"/>
+        </w:rPr>
+        <w:t>Edge Trussness</w:t>
       </w:r>
       <w:r>
         <w:rPr>
           <w:rFonts w:hint="eastAsia" w:ascii="Times" w:hAnsi="Times" w:cs="Times"/>
           <w:color w:val="000000"/>
           <w:kern w:val="0"/>
-        </w:rPr>
-        <w:t>这</w:t>
+          <w:lang w:eastAsia="zh-CN"/>
+        </w:rPr>
+        <w:t>：</w:t>
       </w:r>
       <w:r>
         <w:rPr>
@@ -629,7 +651,7 @@
           <w:color w:val="000000"/>
           <w:kern w:val="0"/>
         </w:rPr>
-        <w:t>条边的子图具有的最大的truss），k-triangle（三条边的Edge Trussness</w:t>
+        <w:t>包含</w:t>
       </w:r>
       <w:r>
         <w:rPr>
@@ -637,7 +659,7 @@
           <w:color w:val="000000"/>
           <w:kern w:val="0"/>
         </w:rPr>
-        <w:t>都</w:t>
+        <w:t>这</w:t>
       </w:r>
       <w:r>
         <w:rPr>
@@ -645,23 +667,205 @@
           <w:color w:val="000000"/>
           <w:kern w:val="0"/>
         </w:rPr>
-        <w:t>大于等于k的三角形），k-triangle connectivity（两个三角形由多个k-triangle连接到一起），k-truss equivalence（两条边Edge Trussness均为k，</w:t>
+        <w:t>条边的子图具有的最大的truss</w:t>
       </w:r>
       <w:r>
         <w:rPr>
           <w:rFonts w:hint="eastAsia" w:ascii="Times" w:hAnsi="Times" w:cs="Times"/>
           <w:color w:val="000000"/>
           <w:kern w:val="0"/>
-        </w:rPr>
-        <w:t>且</w:t>
-      </w:r>
-      <w:r>
+          <w:lang w:eastAsia="zh-CN"/>
+        </w:rPr>
+        <w:t>；</w:t>
+      </w:r>
+    </w:p>
+    <w:p>
+      <w:pPr>
+        <w:numPr>
+          <w:ilvl w:val="0"/>
+          <w:numId w:val="3"/>
+        </w:numPr>
+        <w:ind w:left="840" w:leftChars="0" w:hanging="420" w:firstLineChars="0"/>
         <w:rPr>
           <w:rFonts w:ascii="Times" w:hAnsi="Times" w:cs="Times"/>
           <w:color w:val="000000"/>
           <w:kern w:val="0"/>
         </w:rPr>
-        <w:t>两条边所在的三角形k-triangle connectivity）。我们根据k-truss equivalence等价关系来建立索引，G的每条边可以唯一的映射到index的一个等价类中。然后我们可以把索引定义为图</w:t>
+      </w:pPr>
+      <w:r>
+        <w:rPr>
+          <w:rFonts w:ascii="Times" w:hAnsi="Times" w:cs="Times"/>
+          <w:color w:val="000000"/>
+          <w:kern w:val="0"/>
+        </w:rPr>
+        <w:t>k-triangle</w:t>
+      </w:r>
+      <w:r>
+        <w:rPr>
+          <w:rFonts w:hint="eastAsia" w:ascii="Times" w:hAnsi="Times" w:cs="Times"/>
+          <w:color w:val="000000"/>
+          <w:kern w:val="0"/>
+          <w:lang w:eastAsia="zh-CN"/>
+        </w:rPr>
+        <w:t>：</w:t>
+      </w:r>
+      <w:r>
+        <w:rPr>
+          <w:rFonts w:ascii="Times" w:hAnsi="Times" w:cs="Times"/>
+          <w:color w:val="000000"/>
+          <w:kern w:val="0"/>
+        </w:rPr>
+        <w:t>三条边的Edge Trussness</w:t>
+      </w:r>
+      <w:r>
+        <w:rPr>
+          <w:rFonts w:hint="eastAsia" w:ascii="Times" w:hAnsi="Times" w:cs="Times"/>
+          <w:color w:val="000000"/>
+          <w:kern w:val="0"/>
+        </w:rPr>
+        <w:t>都</w:t>
+      </w:r>
+      <w:r>
+        <w:rPr>
+          <w:rFonts w:ascii="Times" w:hAnsi="Times" w:cs="Times"/>
+          <w:color w:val="000000"/>
+          <w:kern w:val="0"/>
+        </w:rPr>
+        <w:t>大于等于k的三角形</w:t>
+      </w:r>
+      <w:r>
+        <w:rPr>
+          <w:rFonts w:hint="eastAsia" w:ascii="Times" w:hAnsi="Times" w:cs="Times"/>
+          <w:color w:val="000000"/>
+          <w:kern w:val="0"/>
+          <w:lang w:eastAsia="zh-CN"/>
+        </w:rPr>
+        <w:t>；</w:t>
+      </w:r>
+    </w:p>
+    <w:p>
+      <w:pPr>
+        <w:numPr>
+          <w:ilvl w:val="0"/>
+          <w:numId w:val="3"/>
+        </w:numPr>
+        <w:ind w:left="840" w:leftChars="0" w:hanging="420" w:firstLineChars="0"/>
+        <w:rPr>
+          <w:rFonts w:ascii="Times" w:hAnsi="Times" w:cs="Times"/>
+          <w:color w:val="000000"/>
+          <w:kern w:val="0"/>
+        </w:rPr>
+      </w:pPr>
+      <w:r>
+        <w:rPr>
+          <w:rFonts w:ascii="Times" w:hAnsi="Times" w:cs="Times"/>
+          <w:color w:val="000000"/>
+          <w:kern w:val="0"/>
+        </w:rPr>
+        <w:t>k-triangle connectivity</w:t>
+      </w:r>
+      <w:r>
+        <w:rPr>
+          <w:rFonts w:hint="eastAsia" w:ascii="Times" w:hAnsi="Times" w:cs="Times"/>
+          <w:color w:val="000000"/>
+          <w:kern w:val="0"/>
+          <w:lang w:eastAsia="zh-CN"/>
+        </w:rPr>
+        <w:t>：</w:t>
+      </w:r>
+      <w:r>
+        <w:rPr>
+          <w:rFonts w:ascii="Times" w:hAnsi="Times" w:cs="Times"/>
+          <w:color w:val="000000"/>
+          <w:kern w:val="0"/>
+        </w:rPr>
+        <w:t>两个三角形由多个k-triangle连接到一起</w:t>
+      </w:r>
+      <w:r>
+        <w:rPr>
+          <w:rFonts w:hint="eastAsia" w:ascii="Times" w:hAnsi="Times" w:cs="Times"/>
+          <w:color w:val="000000"/>
+          <w:kern w:val="0"/>
+          <w:lang w:eastAsia="zh-CN"/>
+        </w:rPr>
+        <w:t>；</w:t>
+      </w:r>
+    </w:p>
+    <w:p>
+      <w:pPr>
+        <w:numPr>
+          <w:ilvl w:val="0"/>
+          <w:numId w:val="3"/>
+        </w:numPr>
+        <w:ind w:left="840" w:leftChars="0" w:hanging="420" w:firstLineChars="0"/>
+        <w:rPr>
+          <w:rFonts w:ascii="Times" w:hAnsi="Times" w:cs="Times"/>
+          <w:color w:val="000000"/>
+          <w:kern w:val="0"/>
+        </w:rPr>
+      </w:pPr>
+      <w:r>
+        <w:rPr>
+          <w:rFonts w:ascii="Times" w:hAnsi="Times" w:cs="Times"/>
+          <w:color w:val="000000"/>
+          <w:kern w:val="0"/>
+        </w:rPr>
+        <w:t>k-truss equivalence</w:t>
+      </w:r>
+      <w:r>
+        <w:rPr>
+          <w:rFonts w:hint="eastAsia" w:ascii="Times" w:hAnsi="Times" w:cs="Times"/>
+          <w:color w:val="000000"/>
+          <w:kern w:val="0"/>
+          <w:lang w:eastAsia="zh-CN"/>
+        </w:rPr>
+        <w:t>：</w:t>
+      </w:r>
+      <w:r>
+        <w:rPr>
+          <w:rFonts w:ascii="Times" w:hAnsi="Times" w:cs="Times"/>
+          <w:color w:val="000000"/>
+          <w:kern w:val="0"/>
+        </w:rPr>
+        <w:t>两条边Edge Trussness均为k，</w:t>
+      </w:r>
+      <w:r>
+        <w:rPr>
+          <w:rFonts w:hint="eastAsia" w:ascii="Times" w:hAnsi="Times" w:cs="Times"/>
+          <w:color w:val="000000"/>
+          <w:kern w:val="0"/>
+        </w:rPr>
+        <w:t>且</w:t>
+      </w:r>
+      <w:r>
+        <w:rPr>
+          <w:rFonts w:ascii="Times" w:hAnsi="Times" w:cs="Times"/>
+          <w:color w:val="000000"/>
+          <w:kern w:val="0"/>
+        </w:rPr>
+        <w:t>两条边所在的三角形k-triangle connectivity。</w:t>
+      </w:r>
+    </w:p>
+    <w:p>
+      <w:pPr>
+        <w:numPr>
+          <w:ilvl w:val="0"/>
+          <w:numId w:val="0"/>
+        </w:numPr>
+        <w:ind w:firstLine="420" w:firstLineChars="0"/>
+        <w:rPr>
+          <w:rFonts w:ascii="Times" w:hAnsi="Times" w:cs="Times"/>
+          <w:color w:val="000000"/>
+          <w:kern w:val="0"/>
+        </w:rPr>
+      </w:pPr>
+      <w:r>
+        <w:rPr>
+          <w:rFonts w:ascii="Times" w:hAnsi="Times" w:cs="Times"/>
+          <w:color w:val="000000"/>
+          <w:kern w:val="0"/>
+        </w:rPr>
+        <w:t>我们根据k-truss equivalence等价关系来建立索引，G的每条边可以唯一的映射到index的一个等价类中。然后我们可以把索引定义为图</w:t>
       </w:r>
       <m:oMath>
         <m:r>
@@ -784,18 +988,11 @@
     </w:p>
     <w:p>
       <w:pPr>
-        <w:pStyle w:val="8"/>
-        <w:widowControl/>
         <w:numPr>
           <w:ilvl w:val="0"/>
-          <w:numId w:val="3"/>
+          <w:numId w:val="0"/>
         </w:numPr>
-        <w:autoSpaceDE w:val="0"/>
-        <w:autoSpaceDN w:val="0"/>
-        <w:adjustRightInd w:val="0"/>
-        <w:spacing w:after="240" w:line="280" w:lineRule="atLeast"/>
-        <w:ind w:firstLineChars="0"/>
-        <w:jc w:val="left"/>
+        <w:ind w:firstLine="420" w:firstLineChars="0"/>
         <w:rPr>
           <w:rFonts w:ascii="Times" w:hAnsi="Times" w:cs="Times"/>
           <w:color w:val="000000"/>
@@ -1211,24 +1408,17 @@
     </w:p>
     <w:p>
       <w:pPr>
-        <w:widowControl/>
-        <w:autoSpaceDE w:val="0"/>
-        <w:autoSpaceDN w:val="0"/>
-        <w:adjustRightInd w:val="0"/>
-        <w:spacing w:after="240" w:line="280" w:lineRule="atLeast"/>
-        <w:ind w:left="720"/>
-        <w:jc w:val="center"/>
-        <w:rPr>
-          <w:rFonts w:ascii="Times" w:hAnsi="Times" w:cs="Times"/>
-          <w:color w:val="000000"/>
-          <w:kern w:val="0"/>
-        </w:rPr>
+        <w:numPr>
+          <w:ilvl w:val="0"/>
+          <w:numId w:val="0"/>
+        </w:numPr>
+        <w:ind w:firstLine="420" w:firstLineChars="0"/>
       </w:pPr>
       <w:r>
         <w:drawing>
           <wp:inline distT="0" distB="0" distL="0" distR="0">
             <wp:extent cx="3534410" cy="2733040"/>
-            <wp:effectExtent l="0" t="0" r="8890" b="0"/>
+            <wp:effectExtent l="0" t="0" r="1270" b="10160"/>
             <wp:docPr id="11" name="图片 11"/>
             <wp:cNvGraphicFramePr>
               <a:graphicFrameLocks xmlns:a="http://schemas.openxmlformats.org/drawingml/2006/main" noChangeAspect="1"/>
@@ -1266,487 +1456,39 @@
     </w:p>
     <w:p>
       <w:pPr>
-        <w:pStyle w:val="8"/>
-        <w:widowControl/>
         <w:numPr>
           <w:ilvl w:val="0"/>
-          <w:numId w:val="3"/>
+          <w:numId w:val="0"/>
         </w:numPr>
-        <w:autoSpaceDE w:val="0"/>
-        <w:autoSpaceDN w:val="0"/>
-        <w:adjustRightInd w:val="0"/>
-        <w:spacing w:after="240" w:line="280" w:lineRule="atLeast"/>
-        <w:ind w:firstLineChars="0"/>
-        <w:jc w:val="left"/>
-        <w:rPr>
-          <w:rFonts w:ascii="Times" w:hAnsi="Times" w:cs="Times"/>
-          <w:color w:val="000000"/>
-          <w:kern w:val="0"/>
+        <w:ind w:firstLine="420" w:firstLineChars="0"/>
+        <w:rPr>
+          <w:rFonts w:hint="eastAsia"/>
         </w:rPr>
       </w:pPr>
       <w:r>
         <w:rPr>
-          <w:rFonts w:ascii="Times" w:hAnsi="Times" w:cs="Times"/>
-          <w:color w:val="000000"/>
-          <w:kern w:val="0"/>
-        </w:rPr>
-        <w:t>在计算了所有边的Edge Trussness之后，</w:t>
-      </w:r>
-      <w:r>
-        <w:rPr>
-          <w:rFonts w:hint="eastAsia" w:ascii="Times" w:hAnsi="Times" w:cs="Times"/>
-          <w:color w:val="000000"/>
-          <w:kern w:val="0"/>
-        </w:rPr>
-        <w:t>我们</w:t>
-      </w:r>
-      <w:r>
-        <w:rPr>
-          <w:rFonts w:ascii="Times" w:hAnsi="Times" w:cs="Times"/>
-          <w:color w:val="000000"/>
-          <w:kern w:val="0"/>
-        </w:rPr>
-        <w:t>可以将边按照Edge Trussness的值分类，Edge Trussness</w:t>
-      </w:r>
-      <w:r>
-        <w:rPr>
-          <w:rFonts w:hint="eastAsia" w:ascii="Times" w:hAnsi="Times" w:cs="Times"/>
-          <w:color w:val="000000"/>
-          <w:kern w:val="0"/>
-        </w:rPr>
-        <w:t>大小相同</w:t>
-      </w:r>
-      <w:r>
-        <w:rPr>
-          <w:rFonts w:ascii="Times" w:hAnsi="Times" w:cs="Times"/>
-          <w:color w:val="000000"/>
-          <w:kern w:val="0"/>
-        </w:rPr>
-        <w:t>的边在同一个类里面。进一步的，</w:t>
-      </w:r>
-      <w:r>
-        <w:rPr>
-          <w:rFonts w:hint="eastAsia" w:ascii="Times" w:hAnsi="Times" w:cs="Times"/>
-          <w:color w:val="000000"/>
-          <w:kern w:val="0"/>
-        </w:rPr>
-        <w:t>我们</w:t>
-      </w:r>
-      <w:r>
-        <w:rPr>
-          <w:rFonts w:ascii="Times" w:hAnsi="Times" w:cs="Times"/>
-          <w:color w:val="000000"/>
-          <w:kern w:val="0"/>
-        </w:rPr>
-        <w:t>可以计算index，也就是得到图</w:t>
-      </w:r>
-      <m:oMath>
-        <m:r>
-          <m:rPr>
-            <m:scr m:val="script"/>
-          </m:rPr>
-          <w:rPr>
-            <w:rFonts w:ascii="Cambria Math" w:hAnsi="Cambria Math" w:cs="Times"/>
-            <w:color w:val="000000"/>
-            <w:kern w:val="0"/>
-          </w:rPr>
-          <m:t>G=(V,ℇ)</m:t>
-        </m:r>
-      </m:oMath>
-      <w:r>
-        <w:rPr>
-          <w:rFonts w:ascii="Times" w:hAnsi="Times" w:cs="Times"/>
-          <w:color w:val="000000"/>
-          <w:kern w:val="0"/>
-        </w:rPr>
-        <w:t>。</w:t>
-      </w:r>
-      <w:r>
-        <w:rPr>
-          <w:rFonts w:hint="eastAsia" w:ascii="Times" w:hAnsi="Times" w:cs="Times"/>
-          <w:color w:val="000000"/>
-          <w:kern w:val="0"/>
-        </w:rPr>
-        <w:t>我们</w:t>
-      </w:r>
-      <w:r>
-        <w:rPr>
-          <w:rFonts w:ascii="Times" w:hAnsi="Times" w:cs="Times"/>
-          <w:color w:val="000000"/>
-          <w:kern w:val="0"/>
-        </w:rPr>
-        <w:t>按照k从小到大遍历每个类里的每条边。我们</w:t>
-      </w:r>
-      <w:r>
-        <w:rPr>
-          <w:rFonts w:hint="eastAsia" w:ascii="Times" w:hAnsi="Times" w:cs="Times"/>
-          <w:color w:val="000000"/>
-          <w:kern w:val="0"/>
-        </w:rPr>
-        <w:t>利用</w:t>
-      </w:r>
-      <w:r>
-        <w:rPr>
-          <w:rFonts w:ascii="Times" w:hAnsi="Times" w:cs="Times"/>
-          <w:color w:val="000000"/>
-          <w:kern w:val="0"/>
-        </w:rPr>
-        <w:t>一条边初始化节点</w:t>
-      </w:r>
-      <m:oMath>
-        <m:r>
-          <w:rPr>
-            <w:rFonts w:ascii="Cambria Math" w:hAnsi="Cambria Math" w:cs="Times"/>
-            <w:color w:val="000000"/>
-            <w:kern w:val="0"/>
-          </w:rPr>
-          <m:t>ν∈</m:t>
-        </m:r>
-        <m:r>
-          <m:rPr>
-            <m:scr m:val="script"/>
-          </m:rPr>
-          <w:rPr>
-            <w:rFonts w:ascii="Cambria Math" w:hAnsi="Cambria Math" w:cs="Times"/>
-            <w:color w:val="000000"/>
-            <w:kern w:val="0"/>
-          </w:rPr>
-          <m:t>V</m:t>
-        </m:r>
-      </m:oMath>
-      <w:r>
-        <w:rPr>
-          <w:rFonts w:hint="eastAsia" w:ascii="Times" w:hAnsi="Times" w:cs="Times"/>
-          <w:color w:val="000000"/>
-          <w:kern w:val="0"/>
-        </w:rPr>
-        <w:t>并</w:t>
-      </w:r>
-      <w:r>
-        <w:rPr>
-          <w:rFonts w:ascii="Times" w:hAnsi="Times" w:cs="Times"/>
-          <w:color w:val="000000"/>
-          <w:kern w:val="0"/>
-        </w:rPr>
-        <w:t>将其压入队列Q，每次从Q中取一条边e加入</w:t>
-      </w:r>
-      <m:oMath>
-        <m:r>
-          <w:rPr>
-            <w:rFonts w:ascii="Cambria Math" w:hAnsi="Cambria Math" w:cs="Times"/>
-            <w:color w:val="000000"/>
-            <w:kern w:val="0"/>
-          </w:rPr>
-          <m:t>ν</m:t>
-        </m:r>
-      </m:oMath>
-      <w:r>
-        <w:rPr>
-          <w:rFonts w:ascii="Times" w:hAnsi="Times" w:cs="Times"/>
-          <w:color w:val="000000"/>
-          <w:kern w:val="0"/>
-        </w:rPr>
-        <w:t>，我们</w:t>
-      </w:r>
-      <w:r>
-        <w:rPr>
-          <w:rFonts w:hint="eastAsia" w:ascii="Times" w:hAnsi="Times" w:cs="Times"/>
-          <w:color w:val="000000"/>
-          <w:kern w:val="0"/>
-        </w:rPr>
-        <w:t>访问</w:t>
-      </w:r>
-      <w:r>
-        <w:rPr>
-          <w:rFonts w:ascii="Times" w:hAnsi="Times" w:cs="Times"/>
-          <w:color w:val="000000"/>
-          <w:kern w:val="0"/>
-        </w:rPr>
-        <w:t>与边e构成三角形的所有</w:t>
-      </w:r>
-      <w:r>
-        <w:rPr>
-          <w:rFonts w:hint="eastAsia" w:ascii="Times" w:hAnsi="Times" w:cs="Times"/>
-          <w:color w:val="000000"/>
-          <w:kern w:val="0"/>
-        </w:rPr>
-        <w:t>边</w:t>
-      </w:r>
-      <w:r>
-        <w:rPr>
-          <w:rFonts w:ascii="Times" w:hAnsi="Times" w:cs="Times"/>
-          <w:color w:val="000000"/>
-          <w:kern w:val="0"/>
-        </w:rPr>
-        <w:t>e’，</w:t>
-      </w:r>
-      <w:r>
-        <w:rPr>
-          <w:rFonts w:hint="eastAsia" w:ascii="Times" w:hAnsi="Times" w:cs="Times"/>
-          <w:color w:val="000000"/>
-          <w:kern w:val="0"/>
-        </w:rPr>
-        <w:t>如果</w:t>
-      </w:r>
-      <w:r>
-        <w:rPr>
-          <w:rFonts w:ascii="Times" w:hAnsi="Times" w:cs="Times"/>
-          <w:color w:val="000000"/>
-          <w:kern w:val="0"/>
-        </w:rPr>
-        <w:t>这条边的Edge Trussness为k，</w:t>
-      </w:r>
-      <w:r>
-        <w:rPr>
-          <w:rFonts w:hint="eastAsia" w:ascii="Times" w:hAnsi="Times" w:cs="Times"/>
-          <w:color w:val="000000"/>
-          <w:kern w:val="0"/>
-        </w:rPr>
-        <w:t>我们</w:t>
-      </w:r>
-      <w:r>
-        <w:rPr>
-          <w:rFonts w:ascii="Times" w:hAnsi="Times" w:cs="Times"/>
-          <w:color w:val="000000"/>
-          <w:kern w:val="0"/>
-        </w:rPr>
-        <w:t>将其加入队列，</w:t>
-      </w:r>
-      <w:r>
-        <w:rPr>
-          <w:rFonts w:hint="eastAsia" w:ascii="Times" w:hAnsi="Times" w:cs="Times"/>
-          <w:color w:val="000000"/>
-          <w:kern w:val="0"/>
-        </w:rPr>
-        <w:t>如果</w:t>
-      </w:r>
-      <w:r>
-        <w:rPr>
-          <w:rFonts w:ascii="Times" w:hAnsi="Times" w:cs="Times"/>
-          <w:color w:val="000000"/>
-          <w:kern w:val="0"/>
-        </w:rPr>
-        <w:t>小于k，</w:t>
-      </w:r>
-      <w:r>
-        <w:rPr>
-          <w:rFonts w:hint="eastAsia" w:ascii="Times" w:hAnsi="Times" w:cs="Times"/>
-          <w:color w:val="000000"/>
-          <w:kern w:val="0"/>
-        </w:rPr>
-        <w:t>不用</w:t>
-      </w:r>
-      <w:r>
-        <w:rPr>
-          <w:rFonts w:ascii="Times" w:hAnsi="Times" w:cs="Times"/>
-          <w:color w:val="000000"/>
-          <w:kern w:val="0"/>
-        </w:rPr>
-        <w:t>处理，</w:t>
-      </w:r>
-      <w:r>
-        <w:rPr>
-          <w:rFonts w:hint="eastAsia" w:ascii="Times" w:hAnsi="Times" w:cs="Times"/>
-          <w:color w:val="000000"/>
-          <w:kern w:val="0"/>
-        </w:rPr>
-        <w:t>如果大于</w:t>
-      </w:r>
-      <w:r>
-        <w:rPr>
-          <w:rFonts w:ascii="Times" w:hAnsi="Times" w:cs="Times"/>
-          <w:color w:val="000000"/>
-          <w:kern w:val="0"/>
-        </w:rPr>
-        <w:t>k，将</w:t>
-      </w:r>
-      <m:oMath>
-        <m:r>
-          <w:rPr>
-            <w:rFonts w:ascii="Cambria Math" w:hAnsi="Cambria Math" w:cs="Times"/>
-            <w:color w:val="000000"/>
-            <w:kern w:val="0"/>
-          </w:rPr>
-          <m:t>ν</m:t>
-        </m:r>
-      </m:oMath>
-      <w:r>
-        <w:rPr>
-          <w:rFonts w:ascii="Times" w:hAnsi="Times" w:cs="Times"/>
-          <w:color w:val="000000"/>
-          <w:kern w:val="0"/>
-        </w:rPr>
-        <w:t>的id</w:t>
-      </w:r>
-      <w:r>
-        <w:rPr>
-          <w:rFonts w:hint="eastAsia" w:ascii="Times" w:hAnsi="Times" w:cs="Times"/>
-          <w:color w:val="000000"/>
-          <w:kern w:val="0"/>
-        </w:rPr>
-        <w:t>加入</w:t>
-      </w:r>
-      <w:r>
-        <w:rPr>
-          <w:rFonts w:ascii="Times" w:hAnsi="Times" w:cs="Times"/>
-          <w:color w:val="000000"/>
-          <w:kern w:val="0"/>
-        </w:rPr>
-        <w:t>e’的list，</w:t>
-      </w:r>
-      <w:r>
-        <w:rPr>
-          <w:rFonts w:hint="eastAsia" w:ascii="Times" w:hAnsi="Times" w:cs="Times"/>
-          <w:color w:val="000000"/>
-          <w:kern w:val="0"/>
-        </w:rPr>
-        <w:t>用于</w:t>
-      </w:r>
-      <w:r>
-        <w:rPr>
-          <w:rFonts w:ascii="Times" w:hAnsi="Times" w:cs="Times"/>
-          <w:color w:val="000000"/>
-          <w:kern w:val="0"/>
-        </w:rPr>
-        <w:t>建立</w:t>
-      </w:r>
-      <m:oMath>
-        <m:r>
-          <w:rPr>
-            <w:rFonts w:ascii="Cambria Math" w:hAnsi="Cambria Math" w:cs="Times"/>
-            <w:color w:val="000000"/>
-            <w:kern w:val="0"/>
-          </w:rPr>
-          <m:t>ℇ</m:t>
-        </m:r>
-      </m:oMath>
-      <w:r>
-        <w:rPr>
-          <w:rFonts w:ascii="Times" w:hAnsi="Times" w:cs="Times"/>
-          <w:color w:val="000000"/>
-          <w:kern w:val="0"/>
-        </w:rPr>
-        <w:t>。算法二的时间复杂度为：</w:t>
-      </w:r>
-      <m:oMath>
-        <m:r>
-          <w:rPr>
-            <w:rFonts w:ascii="Cambria Math" w:hAnsi="Cambria Math" w:cs="Times"/>
-            <w:color w:val="000000"/>
-            <w:kern w:val="0"/>
-          </w:rPr>
-          <m:t>O(</m:t>
-        </m:r>
-        <m:sSup>
-          <m:sSupPr>
-            <m:ctrlPr>
-              <w:rPr>
-                <w:rFonts w:ascii="Cambria Math" w:hAnsi="Cambria Math" w:cs="Times"/>
-                <w:i/>
-                <w:color w:val="000000"/>
-                <w:kern w:val="0"/>
-              </w:rPr>
-            </m:ctrlPr>
-          </m:sSupPr>
-          <m:e>
-            <m:r>
-              <w:rPr>
-                <w:rFonts w:ascii="Cambria Math" w:hAnsi="Cambria Math" w:cs="Times"/>
-                <w:color w:val="000000"/>
-                <w:kern w:val="0"/>
-              </w:rPr>
-              <m:t>|E|</m:t>
-            </m:r>
-            <m:ctrlPr>
-              <w:rPr>
-                <w:rFonts w:ascii="Cambria Math" w:hAnsi="Cambria Math" w:cs="Times"/>
-                <w:i/>
-                <w:color w:val="000000"/>
-                <w:kern w:val="0"/>
-              </w:rPr>
-            </m:ctrlPr>
-          </m:e>
-          <m:sup>
-            <m:r>
-              <w:rPr>
-                <w:rFonts w:ascii="Cambria Math" w:hAnsi="Cambria Math" w:cs="Times"/>
-                <w:color w:val="000000"/>
-                <w:kern w:val="0"/>
-              </w:rPr>
-              <m:t>1.5</m:t>
-            </m:r>
-            <m:ctrlPr>
-              <w:rPr>
-                <w:rFonts w:ascii="Cambria Math" w:hAnsi="Cambria Math" w:cs="Times"/>
-                <w:i/>
-                <w:color w:val="000000"/>
-                <w:kern w:val="0"/>
-              </w:rPr>
-            </m:ctrlPr>
-          </m:sup>
-        </m:sSup>
-        <m:r>
-          <w:rPr>
-            <w:rFonts w:ascii="Cambria Math" w:hAnsi="Cambria Math" w:cs="Times"/>
-            <w:color w:val="000000"/>
-            <w:kern w:val="0"/>
-          </w:rPr>
-          <m:t>)</m:t>
-        </m:r>
-      </m:oMath>
-      <w:r>
-        <w:rPr>
-          <w:rFonts w:ascii="Times" w:hAnsi="Times" w:cs="Times"/>
-          <w:color w:val="000000"/>
-          <w:kern w:val="0"/>
-        </w:rPr>
-        <w:t>,空间复杂度为：</w:t>
-      </w:r>
-      <m:oMath>
-        <m:r>
-          <w:rPr>
-            <w:rFonts w:ascii="Cambria Math" w:hAnsi="Cambria Math" w:cs="Times"/>
-            <w:color w:val="000000"/>
-            <w:kern w:val="0"/>
-          </w:rPr>
-          <m:t>O(|E|)</m:t>
-        </m:r>
-      </m:oMath>
-      <w:r>
-        <w:rPr>
-          <w:rFonts w:ascii="Times" w:hAnsi="Times" w:cs="Times"/>
-          <w:color w:val="000000"/>
-          <w:kern w:val="0"/>
-        </w:rPr>
-        <w:t>。具体算法如下：</w:t>
+          <w:rFonts w:hint="eastAsia"/>
+        </w:rPr>
+        <w:t>在计算了所有边的Edge Trussness之后，我们可以将边按照Edge Trussness的值分类，Edge Trussness大小相同的边在同一个类里面。进一步的，我们可以计算index，也就是得到图。我们按照k从小到大遍历每个类里的每条边。我们利用一条边初始化节点并将其压入队列Q，每次从Q中取一条边e加入，我们访问与边e构成三角形的所有边e’，如果这条边的Edge Trussness为k，我们将其加入队列，如果小于k，不用处理，如果大于k，将的id加入e’的list，用于建立。算法二的时间复杂度为：,空间复杂度为：。具体算法如下：</w:t>
       </w:r>
     </w:p>
     <w:p>
       <w:pPr>
-        <w:widowControl/>
-        <w:autoSpaceDE w:val="0"/>
-        <w:autoSpaceDN w:val="0"/>
-        <w:adjustRightInd w:val="0"/>
-        <w:spacing w:after="240" w:line="280" w:lineRule="atLeast"/>
-        <w:ind w:left="720"/>
+        <w:numPr>
+          <w:ilvl w:val="0"/>
+          <w:numId w:val="0"/>
+        </w:numPr>
         <w:jc w:val="center"/>
         <w:rPr>
-          <w:rFonts w:ascii="Times" w:hAnsi="Times" w:cs="Times"/>
-          <w:color w:val="000000"/>
-          <w:kern w:val="0"/>
+          <w:rFonts w:hint="eastAsia"/>
         </w:rPr>
       </w:pPr>
       <w:r>
-        <w:rPr>
-          <w:rFonts w:ascii="Times" w:hAnsi="Times" w:cs="Times"/>
-          <w:color w:val="000000"/>
-          <w:kern w:val="0"/>
-        </w:rPr>
         <w:drawing>
-          <wp:inline distT="0" distB="0" distL="0" distR="0">
-            <wp:extent cx="3040380" cy="5137785"/>
+          <wp:inline distT="0" distB="0" distL="114300" distR="114300">
+            <wp:extent cx="2842260" cy="3590925"/>
             <wp:effectExtent l="0" t="0" r="7620" b="5715"/>
-            <wp:docPr id="12" name="图片 12"/>
+            <wp:docPr id="10" name="图片 7"/>
             <wp:cNvGraphicFramePr>
               <a:graphicFrameLocks xmlns:a="http://schemas.openxmlformats.org/drawingml/2006/main" noChangeAspect="1"/>
             </wp:cNvGraphicFramePr>
@@ -1754,7 +1496,7 @@
               <a:graphicData uri="http://schemas.openxmlformats.org/drawingml/2006/picture">
                 <pic:pic xmlns:pic="http://schemas.openxmlformats.org/drawingml/2006/picture">
                   <pic:nvPicPr>
-                    <pic:cNvPr id="12" name="图片 12"/>
+                    <pic:cNvPr id="10" name="图片 7"/>
                     <pic:cNvPicPr>
                       <a:picLocks noChangeAspect="1"/>
                     </pic:cNvPicPr>
@@ -1768,11 +1510,15 @@
                   <pic:spPr>
                     <a:xfrm>
                       <a:off x="0" y="0"/>
-                      <a:ext cx="3047997" cy="5149867"/>
+                      <a:ext cx="2842260" cy="3590925"/>
                     </a:xfrm>
                     <a:prstGeom prst="rect">
                       <a:avLst/>
                     </a:prstGeom>
+                    <a:noFill/>
+                    <a:ln w="9525">
+                      <a:noFill/>
+                    </a:ln>
                   </pic:spPr>
                 </pic:pic>
               </a:graphicData>
@@ -1780,34 +1526,97 @@
           </wp:inline>
         </w:drawing>
       </w:r>
+      <w:r>
+        <w:drawing>
+          <wp:inline distT="0" distB="0" distL="114300" distR="114300">
+            <wp:extent cx="2916555" cy="1033145"/>
+            <wp:effectExtent l="0" t="0" r="9525" b="3175"/>
+            <wp:docPr id="12" name="图片 8"/>
+            <wp:cNvGraphicFramePr>
+              <a:graphicFrameLocks xmlns:a="http://schemas.openxmlformats.org/drawingml/2006/main" noChangeAspect="1"/>
+            </wp:cNvGraphicFramePr>
+            <a:graphic xmlns:a="http://schemas.openxmlformats.org/drawingml/2006/main">
+              <a:graphicData uri="http://schemas.openxmlformats.org/drawingml/2006/picture">
+                <pic:pic xmlns:pic="http://schemas.openxmlformats.org/drawingml/2006/picture">
+                  <pic:nvPicPr>
+                    <pic:cNvPr id="12" name="图片 8"/>
+                    <pic:cNvPicPr>
+                      <a:picLocks noChangeAspect="1"/>
+                    </pic:cNvPicPr>
+                  </pic:nvPicPr>
+                  <pic:blipFill>
+                    <a:blip r:embed="rId6"/>
+                    <a:stretch>
+                      <a:fillRect/>
+                    </a:stretch>
+                  </pic:blipFill>
+                  <pic:spPr>
+                    <a:xfrm>
+                      <a:off x="0" y="0"/>
+                      <a:ext cx="2916555" cy="1033145"/>
+                    </a:xfrm>
+                    <a:prstGeom prst="rect">
+                      <a:avLst/>
+                    </a:prstGeom>
+                    <a:noFill/>
+                    <a:ln w="9525">
+                      <a:noFill/>
+                    </a:ln>
+                  </pic:spPr>
+                </pic:pic>
+              </a:graphicData>
+            </a:graphic>
+          </wp:inline>
+        </w:drawing>
+      </w:r>
     </w:p>
     <w:p>
       <w:pPr>
-        <w:pStyle w:val="8"/>
-        <w:widowControl/>
         <w:numPr>
           <w:ilvl w:val="0"/>
           <w:numId w:val="2"/>
         </w:numPr>
-        <w:autoSpaceDE w:val="0"/>
-        <w:autoSpaceDN w:val="0"/>
-        <w:adjustRightInd w:val="0"/>
-        <w:spacing w:after="240" w:line="280" w:lineRule="atLeast"/>
-        <w:ind w:firstLineChars="0"/>
-        <w:jc w:val="left"/>
+        <w:ind w:firstLine="420" w:firstLineChars="0"/>
+        <w:rPr>
+          <w:rFonts w:hint="eastAsia" w:ascii="Times" w:hAnsi="Times" w:cs="Times"/>
+          <w:color w:val="000000"/>
+          <w:kern w:val="0"/>
+          <w:lang w:val="en-US" w:eastAsia="zh-CN"/>
+        </w:rPr>
+      </w:pPr>
+      <w:r>
+        <w:rPr>
+          <w:rFonts w:hint="eastAsia" w:ascii="Times" w:hAnsi="Times" w:cs="Times"/>
+          <w:color w:val="000000"/>
+          <w:kern w:val="0"/>
+          <w:lang w:val="en-US" w:eastAsia="zh-CN"/>
+        </w:rPr>
+        <w:t>利用</w:t>
+      </w:r>
+      <w:r>
         <w:rPr>
           <w:rFonts w:ascii="Times" w:hAnsi="Times" w:cs="Times"/>
           <w:color w:val="000000"/>
           <w:kern w:val="0"/>
         </w:rPr>
-      </w:pPr>
+        <w:t>索引来搜索k-truss community，算法</w:t>
+      </w:r>
+      <w:r>
+        <w:rPr>
+          <w:rFonts w:hint="eastAsia" w:ascii="Times" w:hAnsi="Times" w:cs="Times"/>
+          <w:color w:val="000000"/>
+          <w:kern w:val="0"/>
+          <w:lang w:val="en-US" w:eastAsia="zh-CN"/>
+        </w:rPr>
+        <w:t>3</w:t>
+      </w:r>
       <w:r>
         <w:rPr>
           <w:rFonts w:ascii="Times" w:hAnsi="Times" w:cs="Times"/>
           <w:color w:val="000000"/>
           <w:kern w:val="0"/>
         </w:rPr>
-        <w:t>利用索引来搜索k-truss community，算法三是社区搜索的过程，</w:t>
+        <w:t>是社区搜索的过程，</w:t>
       </w:r>
       <w:r>
         <w:rPr>
@@ -1860,6 +1669,10 @@
     </w:p>
     <w:p>
       <w:pPr>
+        <w:numPr>
+          <w:ilvl w:val="0"/>
+          <w:numId w:val="0"/>
+        </w:numPr>
         <w:jc w:val="center"/>
       </w:pPr>
       <w:r>
@@ -1871,7 +1684,7 @@
         <w:drawing>
           <wp:inline distT="0" distB="0" distL="0" distR="0">
             <wp:extent cx="2915285" cy="2670175"/>
-            <wp:effectExtent l="0" t="0" r="18415" b="15875"/>
+            <wp:effectExtent l="0" t="0" r="10795" b="12065"/>
             <wp:docPr id="13" name="图片 13"/>
             <wp:cNvGraphicFramePr>
               <a:graphicFrameLocks xmlns:a="http://schemas.openxmlformats.org/drawingml/2006/main" noChangeAspect="1"/>
@@ -1886,7 +1699,7 @@
                     </pic:cNvPicPr>
                   </pic:nvPicPr>
                   <pic:blipFill>
-                    <a:blip r:embed="rId6"/>
+                    <a:blip r:embed="rId7"/>
                     <a:stretch>
                       <a:fillRect/>
                     </a:stretch>
@@ -1966,7 +1779,7 @@
                     </pic:cNvPicPr>
                   </pic:nvPicPr>
                   <pic:blipFill>
-                    <a:blip r:embed="rId7"/>
+                    <a:blip r:embed="rId8"/>
                     <a:stretch>
                       <a:fillRect/>
                     </a:stretch>
@@ -2011,7 +1824,7 @@
                     </pic:cNvPicPr>
                   </pic:nvPicPr>
                   <pic:blipFill>
-                    <a:blip r:embed="rId8"/>
+                    <a:blip r:embed="rId9"/>
                     <a:stretch>
                       <a:fillRect/>
                     </a:stretch>
@@ -2072,12 +1885,12 @@
             <v:path/>
             <v:fill on="f" focussize="0,0"/>
             <v:stroke on="f" joinstyle="miter"/>
-            <v:imagedata r:id="rId10" o:title=""/>
+            <v:imagedata r:id="rId11" o:title=""/>
             <o:lock v:ext="edit" aspectratio="t"/>
             <w10:wrap type="none"/>
             <w10:anchorlock/>
           </v:shape>
-          <o:OLEObject Type="Embed" ProgID="Equation.3" ShapeID="_x0000_i1025" DrawAspect="Content" ObjectID="_1468075725" r:id="rId9">
+          <o:OLEObject Type="Embed" ProgID="Equation.3" ShapeID="_x0000_i1025" DrawAspect="Content" ObjectID="_1468075725" r:id="rId10">
             <o:LockedField>false</o:LockedField>
           </o:OLEObject>
         </w:object>
@@ -2127,12 +1940,6 @@
             <w:insideV w:val="single" w:color="auto" w:sz="4" w:space="0"/>
           </w:tblBorders>
           <w:tblLayout w:type="fixed"/>
-          <w:tblCellMar>
-            <w:top w:w="0" w:type="dxa"/>
-            <w:left w:w="108" w:type="dxa"/>
-            <w:bottom w:w="0" w:type="dxa"/>
-            <w:right w:w="108" w:type="dxa"/>
-          </w:tblCellMar>
         </w:tblPrEx>
         <w:tc>
           <w:tcPr>
@@ -2169,12 +1976,12 @@
                   <v:path/>
                   <v:fill on="f" focussize="0,0"/>
                   <v:stroke on="f" joinstyle="miter"/>
-                  <v:imagedata r:id="rId12" o:title=""/>
+                  <v:imagedata r:id="rId13" o:title=""/>
                   <o:lock v:ext="edit" aspectratio="t"/>
                   <w10:wrap type="none"/>
                   <w10:anchorlock/>
                 </v:shape>
-                <o:OLEObject Type="Embed" ProgID="Equation.3" ShapeID="_x0000_i1026" DrawAspect="Content" ObjectID="_1468075726" r:id="rId11">
+                <o:OLEObject Type="Embed" ProgID="Equation.3" ShapeID="_x0000_i1026" DrawAspect="Content" ObjectID="_1468075726" r:id="rId12">
                   <o:LockedField>false</o:LockedField>
                 </o:OLEObject>
               </w:object>
@@ -2199,12 +2006,12 @@
                   <v:path/>
                   <v:fill on="f" focussize="0,0"/>
                   <v:stroke on="f" joinstyle="miter"/>
-                  <v:imagedata r:id="rId14" o:title=""/>
+                  <v:imagedata r:id="rId15" o:title=""/>
                   <o:lock v:ext="edit" aspectratio="t"/>
                   <w10:wrap type="none"/>
                   <w10:anchorlock/>
                 </v:shape>
-                <o:OLEObject Type="Embed" ProgID="Equation.3" ShapeID="_x0000_i1027" DrawAspect="Content" ObjectID="_1468075727" r:id="rId13">
+                <o:OLEObject Type="Embed" ProgID="Equation.3" ShapeID="_x0000_i1027" DrawAspect="Content" ObjectID="_1468075727" r:id="rId14">
                   <o:LockedField>false</o:LockedField>
                 </o:OLEObject>
               </w:object>
@@ -2229,12 +2036,12 @@
                   <v:path/>
                   <v:fill on="f" focussize="0,0"/>
                   <v:stroke on="f" joinstyle="miter"/>
-                  <v:imagedata r:id="rId10" o:title=""/>
+                  <v:imagedata r:id="rId11" o:title=""/>
                   <o:lock v:ext="edit" aspectratio="t"/>
                   <w10:wrap type="none"/>
                   <w10:anchorlock/>
                 </v:shape>
-                <o:OLEObject Type="Embed" ProgID="Equation.3" ShapeID="_x0000_i1028" DrawAspect="Content" ObjectID="_1468075728" r:id="rId15">
+                <o:OLEObject Type="Embed" ProgID="Equation.3" ShapeID="_x0000_i1028" DrawAspect="Content" ObjectID="_1468075728" r:id="rId16">
                   <o:LockedField>false</o:LockedField>
                 </o:OLEObject>
               </w:object>
@@ -3141,7 +2948,7 @@
             <wp:cNvGraphicFramePr/>
             <a:graphic xmlns:a="http://schemas.openxmlformats.org/drawingml/2006/main">
               <a:graphicData uri="http://schemas.openxmlformats.org/drawingml/2006/chart">
-                <c:chart xmlns:c="http://schemas.openxmlformats.org/drawingml/2006/chart" xmlns:r="http://schemas.openxmlformats.org/officeDocument/2006/relationships" r:id="rId16"/>
+                <c:chart xmlns:c="http://schemas.openxmlformats.org/drawingml/2006/chart" xmlns:r="http://schemas.openxmlformats.org/officeDocument/2006/relationships" r:id="rId17"/>
               </a:graphicData>
             </a:graphic>
           </wp:inline>
@@ -3156,7 +2963,7 @@
             <wp:cNvGraphicFramePr/>
             <a:graphic xmlns:a="http://schemas.openxmlformats.org/drawingml/2006/main">
               <a:graphicData uri="http://schemas.openxmlformats.org/drawingml/2006/chart">
-                <c:chart xmlns:c="http://schemas.openxmlformats.org/drawingml/2006/chart" xmlns:r="http://schemas.openxmlformats.org/officeDocument/2006/relationships" r:id="rId17"/>
+                <c:chart xmlns:c="http://schemas.openxmlformats.org/drawingml/2006/chart" xmlns:r="http://schemas.openxmlformats.org/officeDocument/2006/relationships" r:id="rId18"/>
               </a:graphicData>
             </a:graphic>
           </wp:inline>
@@ -3173,7 +2980,7 @@
             <wp:cNvGraphicFramePr/>
             <a:graphic xmlns:a="http://schemas.openxmlformats.org/drawingml/2006/main">
               <a:graphicData uri="http://schemas.openxmlformats.org/drawingml/2006/chart">
-                <c:chart xmlns:c="http://schemas.openxmlformats.org/drawingml/2006/chart" xmlns:r="http://schemas.openxmlformats.org/officeDocument/2006/relationships" r:id="rId18"/>
+                <c:chart xmlns:c="http://schemas.openxmlformats.org/drawingml/2006/chart" xmlns:r="http://schemas.openxmlformats.org/officeDocument/2006/relationships" r:id="rId19"/>
               </a:graphicData>
             </a:graphic>
           </wp:inline>
@@ -3188,7 +2995,7 @@
             <wp:cNvGraphicFramePr/>
             <a:graphic xmlns:a="http://schemas.openxmlformats.org/drawingml/2006/main">
               <a:graphicData uri="http://schemas.openxmlformats.org/drawingml/2006/chart">
-                <c:chart xmlns:c="http://schemas.openxmlformats.org/drawingml/2006/chart" xmlns:r="http://schemas.openxmlformats.org/officeDocument/2006/relationships" r:id="rId19"/>
+                <c:chart xmlns:c="http://schemas.openxmlformats.org/drawingml/2006/chart" xmlns:r="http://schemas.openxmlformats.org/officeDocument/2006/relationships" r:id="rId20"/>
               </a:graphicData>
             </a:graphic>
           </wp:inline>
@@ -3241,7 +3048,7 @@
             <wp:cNvGraphicFramePr/>
             <a:graphic xmlns:a="http://schemas.openxmlformats.org/drawingml/2006/main">
               <a:graphicData uri="http://schemas.openxmlformats.org/drawingml/2006/chart">
-                <c:chart xmlns:c="http://schemas.openxmlformats.org/drawingml/2006/chart" xmlns:r="http://schemas.openxmlformats.org/officeDocument/2006/relationships" r:id="rId20"/>
+                <c:chart xmlns:c="http://schemas.openxmlformats.org/drawingml/2006/chart" xmlns:r="http://schemas.openxmlformats.org/officeDocument/2006/relationships" r:id="rId21"/>
               </a:graphicData>
             </a:graphic>
           </wp:inline>
@@ -3256,7 +3063,7 @@
             <wp:cNvGraphicFramePr/>
             <a:graphic xmlns:a="http://schemas.openxmlformats.org/drawingml/2006/main">
               <a:graphicData uri="http://schemas.openxmlformats.org/drawingml/2006/chart">
-                <c:chart xmlns:c="http://schemas.openxmlformats.org/drawingml/2006/chart" xmlns:r="http://schemas.openxmlformats.org/officeDocument/2006/relationships" r:id="rId21"/>
+                <c:chart xmlns:c="http://schemas.openxmlformats.org/drawingml/2006/chart" xmlns:r="http://schemas.openxmlformats.org/officeDocument/2006/relationships" r:id="rId22"/>
               </a:graphicData>
             </a:graphic>
           </wp:inline>
@@ -3271,7 +3078,7 @@
             <wp:cNvGraphicFramePr/>
             <a:graphic xmlns:a="http://schemas.openxmlformats.org/drawingml/2006/main">
               <a:graphicData uri="http://schemas.openxmlformats.org/drawingml/2006/chart">
-                <c:chart xmlns:c="http://schemas.openxmlformats.org/drawingml/2006/chart" xmlns:r="http://schemas.openxmlformats.org/officeDocument/2006/relationships" r:id="rId22"/>
+                <c:chart xmlns:c="http://schemas.openxmlformats.org/drawingml/2006/chart" xmlns:r="http://schemas.openxmlformats.org/officeDocument/2006/relationships" r:id="rId23"/>
               </a:graphicData>
             </a:graphic>
           </wp:inline>
@@ -3294,7 +3101,7 @@
             <wp:cNvGraphicFramePr/>
             <a:graphic xmlns:a="http://schemas.openxmlformats.org/drawingml/2006/main">
               <a:graphicData uri="http://schemas.openxmlformats.org/drawingml/2006/chart">
-                <c:chart xmlns:c="http://schemas.openxmlformats.org/drawingml/2006/chart" xmlns:r="http://schemas.openxmlformats.org/officeDocument/2006/relationships" r:id="rId23"/>
+                <c:chart xmlns:c="http://schemas.openxmlformats.org/drawingml/2006/chart" xmlns:r="http://schemas.openxmlformats.org/officeDocument/2006/relationships" r:id="rId24"/>
               </a:graphicData>
             </a:graphic>
           </wp:inline>
@@ -3695,10 +3502,8 @@
           <w:rFonts w:hint="eastAsia"/>
           <w:lang w:val="en-US" w:eastAsia="zh-CN"/>
         </w:rPr>
-        <w:t>F1-score在0.45以上。</w:t>
-      </w:r>
-      <w:bookmarkStart w:id="0" w:name="_GoBack"/>
-      <w:bookmarkEnd w:id="0"/>
+        <w:t>F1-score在0.45以上，随着k的不同，F1-score基本保持在一个稳定的数值，浮动较小。</w:t>
+      </w:r>
     </w:p>
     <w:p>
       <w:pPr>
@@ -3716,7 +3521,7 @@
             <wp:cNvGraphicFramePr/>
             <a:graphic xmlns:a="http://schemas.openxmlformats.org/drawingml/2006/main">
               <a:graphicData uri="http://schemas.openxmlformats.org/drawingml/2006/chart">
-                <c:chart xmlns:c="http://schemas.openxmlformats.org/drawingml/2006/chart" xmlns:r="http://schemas.openxmlformats.org/officeDocument/2006/relationships" r:id="rId24"/>
+                <c:chart xmlns:c="http://schemas.openxmlformats.org/drawingml/2006/chart" xmlns:r="http://schemas.openxmlformats.org/officeDocument/2006/relationships" r:id="rId25"/>
               </a:graphicData>
             </a:graphic>
           </wp:inline>
@@ -3731,7 +3536,7 @@
             <wp:cNvGraphicFramePr/>
             <a:graphic xmlns:a="http://schemas.openxmlformats.org/drawingml/2006/main">
               <a:graphicData uri="http://schemas.openxmlformats.org/drawingml/2006/chart">
-                <c:chart xmlns:c="http://schemas.openxmlformats.org/drawingml/2006/chart" xmlns:r="http://schemas.openxmlformats.org/officeDocument/2006/relationships" r:id="rId25"/>
+                <c:chart xmlns:c="http://schemas.openxmlformats.org/drawingml/2006/chart" xmlns:r="http://schemas.openxmlformats.org/officeDocument/2006/relationships" r:id="rId26"/>
               </a:graphicData>
             </a:graphic>
           </wp:inline>
@@ -4719,192 +4524,46 @@
     </w:lvl>
   </w:abstractNum>
   <w:abstractNum w:abstractNumId="1">
-    <w:nsid w:val="5E6465C1"/>
-    <w:multiLevelType w:val="multilevel"/>
-    <w:tmpl w:val="5E6465C1"/>
+    <w:nsid w:val="5A3C69CB"/>
+    <w:multiLevelType w:val="singleLevel"/>
+    <w:tmpl w:val="5A3C69CB"/>
     <w:lvl w:ilvl="0" w:tentative="0">
       <w:start w:val="1"/>
-      <w:numFmt w:val="lowerLetter"/>
-      <w:lvlText w:val="（%1）"/>
+      <w:numFmt w:val="decimal"/>
+      <w:lvlText w:val="%1."/>
       <w:lvlJc w:val="left"/>
       <w:pPr>
-        <w:ind w:left="1440" w:hanging="720"/>
-      </w:pPr>
-      <w:rPr>
-        <w:rFonts w:hint="default"/>
-      </w:rPr>
-    </w:lvl>
-    <w:lvl w:ilvl="1" w:tentative="0">
-      <w:start w:val="1"/>
-      <w:numFmt w:val="lowerLetter"/>
-      <w:lvlText w:val="%2)"/>
-      <w:lvlJc w:val="left"/>
-      <w:pPr>
-        <w:ind w:left="1680" w:hanging="480"/>
-      </w:pPr>
-    </w:lvl>
-    <w:lvl w:ilvl="2" w:tentative="0">
-      <w:start w:val="1"/>
-      <w:numFmt w:val="lowerRoman"/>
-      <w:lvlText w:val="%3."/>
-      <w:lvlJc w:val="right"/>
-      <w:pPr>
-        <w:ind w:left="2160" w:hanging="480"/>
-      </w:pPr>
-    </w:lvl>
-    <w:lvl w:ilvl="3" w:tentative="0">
-      <w:start w:val="1"/>
-      <w:numFmt w:val="decimal"/>
-      <w:lvlText w:val="%4."/>
-      <w:lvlJc w:val="left"/>
-      <w:pPr>
-        <w:ind w:left="2640" w:hanging="480"/>
-      </w:pPr>
-    </w:lvl>
-    <w:lvl w:ilvl="4" w:tentative="0">
-      <w:start w:val="1"/>
-      <w:numFmt w:val="lowerLetter"/>
-      <w:lvlText w:val="%5)"/>
-      <w:lvlJc w:val="left"/>
-      <w:pPr>
-        <w:ind w:left="3120" w:hanging="480"/>
-      </w:pPr>
-    </w:lvl>
-    <w:lvl w:ilvl="5" w:tentative="0">
-      <w:start w:val="1"/>
-      <w:numFmt w:val="lowerRoman"/>
-      <w:lvlText w:val="%6."/>
-      <w:lvlJc w:val="right"/>
-      <w:pPr>
-        <w:ind w:left="3600" w:hanging="480"/>
-      </w:pPr>
-    </w:lvl>
-    <w:lvl w:ilvl="6" w:tentative="0">
-      <w:start w:val="1"/>
-      <w:numFmt w:val="decimal"/>
-      <w:lvlText w:val="%7."/>
-      <w:lvlJc w:val="left"/>
-      <w:pPr>
-        <w:ind w:left="4080" w:hanging="480"/>
-      </w:pPr>
-    </w:lvl>
-    <w:lvl w:ilvl="7" w:tentative="0">
-      <w:start w:val="1"/>
-      <w:numFmt w:val="lowerLetter"/>
-      <w:lvlText w:val="%8)"/>
-      <w:lvlJc w:val="left"/>
-      <w:pPr>
-        <w:ind w:left="4560" w:hanging="480"/>
-      </w:pPr>
-    </w:lvl>
-    <w:lvl w:ilvl="8" w:tentative="0">
-      <w:start w:val="1"/>
-      <w:numFmt w:val="lowerRoman"/>
-      <w:lvlText w:val="%9."/>
-      <w:lvlJc w:val="right"/>
-      <w:pPr>
-        <w:ind w:left="5040" w:hanging="480"/>
+        <w:tabs>
+          <w:tab w:val="left" w:pos="312"/>
+        </w:tabs>
       </w:pPr>
     </w:lvl>
   </w:abstractNum>
   <w:abstractNum w:abstractNumId="2">
-    <w:nsid w:val="7DDA55A7"/>
-    <w:multiLevelType w:val="multilevel"/>
-    <w:tmpl w:val="7DDA55A7"/>
+    <w:nsid w:val="5A3C6A3C"/>
+    <w:multiLevelType w:val="singleLevel"/>
+    <w:tmpl w:val="5A3C6A3C"/>
     <w:lvl w:ilvl="0" w:tentative="0">
       <w:start w:val="1"/>
-      <w:numFmt w:val="decimal"/>
-      <w:lvlText w:val="（%1）"/>
+      <w:numFmt w:val="bullet"/>
+      <w:lvlText w:val=""/>
       <w:lvlJc w:val="left"/>
       <w:pPr>
-        <w:ind w:left="720" w:hanging="720"/>
+        <w:ind w:left="420" w:hanging="420"/>
       </w:pPr>
       <w:rPr>
-        <w:rFonts w:hint="default" w:asciiTheme="minorHAnsi" w:hAnsiTheme="minorHAnsi" w:cstheme="minorBidi"/>
-        <w:color w:val="auto"/>
+        <w:rFonts w:hint="default" w:ascii="Wingdings" w:hAnsi="Wingdings"/>
       </w:rPr>
-    </w:lvl>
-    <w:lvl w:ilvl="1" w:tentative="0">
-      <w:start w:val="1"/>
-      <w:numFmt w:val="lowerLetter"/>
-      <w:lvlText w:val="%2)"/>
-      <w:lvlJc w:val="left"/>
-      <w:pPr>
-        <w:ind w:left="960" w:hanging="480"/>
-      </w:pPr>
-    </w:lvl>
-    <w:lvl w:ilvl="2" w:tentative="0">
-      <w:start w:val="1"/>
-      <w:numFmt w:val="lowerRoman"/>
-      <w:lvlText w:val="%3."/>
-      <w:lvlJc w:val="right"/>
-      <w:pPr>
-        <w:ind w:left="1440" w:hanging="480"/>
-      </w:pPr>
-    </w:lvl>
-    <w:lvl w:ilvl="3" w:tentative="0">
-      <w:start w:val="1"/>
-      <w:numFmt w:val="decimal"/>
-      <w:lvlText w:val="%4."/>
-      <w:lvlJc w:val="left"/>
-      <w:pPr>
-        <w:ind w:left="1920" w:hanging="480"/>
-      </w:pPr>
-    </w:lvl>
-    <w:lvl w:ilvl="4" w:tentative="0">
-      <w:start w:val="1"/>
-      <w:numFmt w:val="lowerLetter"/>
-      <w:lvlText w:val="%5)"/>
-      <w:lvlJc w:val="left"/>
-      <w:pPr>
-        <w:ind w:left="2400" w:hanging="480"/>
-      </w:pPr>
-    </w:lvl>
-    <w:lvl w:ilvl="5" w:tentative="0">
-      <w:start w:val="1"/>
-      <w:numFmt w:val="lowerRoman"/>
-      <w:lvlText w:val="%6."/>
-      <w:lvlJc w:val="right"/>
-      <w:pPr>
-        <w:ind w:left="2880" w:hanging="480"/>
-      </w:pPr>
-    </w:lvl>
-    <w:lvl w:ilvl="6" w:tentative="0">
-      <w:start w:val="1"/>
-      <w:numFmt w:val="decimal"/>
-      <w:lvlText w:val="%7."/>
-      <w:lvlJc w:val="left"/>
-      <w:pPr>
-        <w:ind w:left="3360" w:hanging="480"/>
-      </w:pPr>
-    </w:lvl>
-    <w:lvl w:ilvl="7" w:tentative="0">
-      <w:start w:val="1"/>
-      <w:numFmt w:val="lowerLetter"/>
-      <w:lvlText w:val="%8)"/>
-      <w:lvlJc w:val="left"/>
-      <w:pPr>
-        <w:ind w:left="3840" w:hanging="480"/>
-      </w:pPr>
-    </w:lvl>
-    <w:lvl w:ilvl="8" w:tentative="0">
-      <w:start w:val="1"/>
-      <w:numFmt w:val="lowerRoman"/>
-      <w:lvlText w:val="%9."/>
-      <w:lvlJc w:val="right"/>
-      <w:pPr>
-        <w:ind w:left="4320" w:hanging="480"/>
-      </w:pPr>
     </w:lvl>
   </w:abstractNum>
   <w:num w:numId="1">
     <w:abstractNumId w:val="0"/>
   </w:num>
   <w:num w:numId="2">
-    <w:abstractNumId w:val="2"/>
+    <w:abstractNumId w:val="1"/>
   </w:num>
   <w:num w:numId="3">
-    <w:abstractNumId w:val="1"/>
+    <w:abstractNumId w:val="2"/>
   </w:num>
 </w:numbering>
 </file>
@@ -4984,7 +4643,7 @@
     <w:lsdException w:qFormat="1" w:unhideWhenUsed="0" w:uiPriority="0" w:semiHidden="0" w:name="Title"/>
     <w:lsdException w:unhideWhenUsed="0" w:uiPriority="0" w:semiHidden="0" w:name="Closing"/>
     <w:lsdException w:unhideWhenUsed="0" w:uiPriority="0" w:semiHidden="0" w:name="Signature"/>
-    <w:lsdException w:uiPriority="1" w:name="Default Paragraph Font"/>
+    <w:lsdException w:uiPriority="1" w:semiHidden="0" w:name="Default Paragraph Font"/>
     <w:lsdException w:unhideWhenUsed="0" w:uiPriority="0" w:semiHidden="0" w:name="Body Text"/>
     <w:lsdException w:unhideWhenUsed="0" w:uiPriority="0" w:semiHidden="0" w:name="Body Text Indent"/>
     <w:lsdException w:unhideWhenUsed="0" w:uiPriority="0" w:semiHidden="0" w:name="List Continue"/>
@@ -5022,7 +4681,7 @@
     <w:lsdException w:unhideWhenUsed="0" w:uiPriority="0" w:semiHidden="0" w:name="HTML Sample"/>
     <w:lsdException w:unhideWhenUsed="0" w:uiPriority="0" w:semiHidden="0" w:name="HTML Typewriter"/>
     <w:lsdException w:unhideWhenUsed="0" w:uiPriority="0" w:semiHidden="0" w:name="HTML Variable"/>
-    <w:lsdException w:uiPriority="99" w:name="Normal Table"/>
+    <w:lsdException w:uiPriority="99" w:semiHidden="0" w:name="Normal Table"/>
     <w:lsdException w:unhideWhenUsed="0" w:uiPriority="0" w:semiHidden="0" w:name="annotation subject"/>
     <w:lsdException w:uiPriority="0" w:name="Table Simple 1"/>
     <w:lsdException w:uiPriority="0" w:name="Table Simple 2"/>
@@ -11386,7 +11045,7 @@
 </file>
 
 <file path=word/charts/style2.xml><?xml version="1.0" encoding="utf-8"?>
-<cs:chartStyle xmlns:cs="http://schemas.microsoft.com/office/drawing/2012/chartStyle" xmlns:a="http://schemas.openxmlformats.org/drawingml/2006/main" id="332">
+<cs:chartStyle xmlns:cs="http://schemas.microsoft.com/office/drawing/2012/chartStyle" xmlns:a="http://schemas.openxmlformats.org/drawingml/2006/main" id="201">
   <cs:axisTitle>
     <cs:lnRef idx="0"/>
     <cs:fillRef idx="0"/>
@@ -11889,7 +11548,7 @@
 </file>
 
 <file path=word/charts/style3.xml><?xml version="1.0" encoding="utf-8"?>
-<cs:chartStyle xmlns:cs="http://schemas.microsoft.com/office/drawing/2012/chartStyle" xmlns:a="http://schemas.openxmlformats.org/drawingml/2006/main" id="332">
+<cs:chartStyle xmlns:cs="http://schemas.microsoft.com/office/drawing/2012/chartStyle" xmlns:a="http://schemas.openxmlformats.org/drawingml/2006/main" id="201">
   <cs:axisTitle>
     <cs:lnRef idx="0"/>
     <cs:fillRef idx="0"/>
@@ -12895,7 +12554,7 @@
 </file>
 
 <file path=word/charts/style5.xml><?xml version="1.0" encoding="utf-8"?>
-<cs:chartStyle xmlns:cs="http://schemas.microsoft.com/office/drawing/2012/chartStyle" xmlns:a="http://schemas.openxmlformats.org/drawingml/2006/main" id="201">
+<cs:chartStyle xmlns:cs="http://schemas.microsoft.com/office/drawing/2012/chartStyle" xmlns:a="http://schemas.openxmlformats.org/drawingml/2006/main" id="227">
   <cs:axisTitle>
     <cs:lnRef idx="0"/>
     <cs:fillRef idx="0"/>
@@ -13003,6 +12662,11 @@
     <cs:fontRef idx="minor">
       <a:schemeClr val="tx1"/>
     </cs:fontRef>
+    <cs:spPr>
+      <a:solidFill>
+        <a:schemeClr val="phClr"/>
+      </a:solidFill>
+    </cs:spPr>
   </cs:dataPoint>
   <cs:dataPoint3D>
     <cs:lnRef idx="0"/>
@@ -13013,6 +12677,11 @@
     <cs:fontRef idx="minor">
       <a:schemeClr val="tx1"/>
     </cs:fontRef>
+    <cs:spPr>
+      <a:solidFill>
+        <a:schemeClr val="phClr"/>
+      </a:solidFill>
+    </cs:spPr>
   </cs:dataPoint3D>
   <cs:dataPointLine>
     <cs:lnRef idx="0">
@@ -13044,6 +12713,9 @@
       <a:schemeClr val="tx1"/>
     </cs:fontRef>
     <cs:spPr>
+      <a:solidFill>
+        <a:schemeClr val="phClr"/>
+      </a:solidFill>
       <a:ln w="9525">
         <a:solidFill>
           <a:schemeClr val="phClr"/>
@@ -13398,7 +13070,7 @@
 </file>
 
 <file path=word/charts/style6.xml><?xml version="1.0" encoding="utf-8"?>
-<cs:chartStyle xmlns:cs="http://schemas.microsoft.com/office/drawing/2012/chartStyle" xmlns:a="http://schemas.openxmlformats.org/drawingml/2006/main" id="201">
+<cs:chartStyle xmlns:cs="http://schemas.microsoft.com/office/drawing/2012/chartStyle" xmlns:a="http://schemas.openxmlformats.org/drawingml/2006/main" id="332">
   <cs:axisTitle>
     <cs:lnRef idx="0"/>
     <cs:fillRef idx="0"/>
@@ -13901,7 +13573,7 @@
 </file>
 
 <file path=word/charts/style7.xml><?xml version="1.0" encoding="utf-8"?>
-<cs:chartStyle xmlns:cs="http://schemas.microsoft.com/office/drawing/2012/chartStyle" xmlns:a="http://schemas.openxmlformats.org/drawingml/2006/main" id="201">
+<cs:chartStyle xmlns:cs="http://schemas.microsoft.com/office/drawing/2012/chartStyle" xmlns:a="http://schemas.openxmlformats.org/drawingml/2006/main" id="332">
   <cs:axisTitle>
     <cs:lnRef idx="0"/>
     <cs:fillRef idx="0"/>
@@ -14920,7 +14592,7 @@
 </file>
 
 <file path=word/charts/style9.xml><?xml version="1.0" encoding="utf-8"?>
-<cs:chartStyle xmlns:cs="http://schemas.microsoft.com/office/drawing/2012/chartStyle" xmlns:a="http://schemas.openxmlformats.org/drawingml/2006/main" id="227">
+<cs:chartStyle xmlns:cs="http://schemas.microsoft.com/office/drawing/2012/chartStyle" xmlns:a="http://schemas.openxmlformats.org/drawingml/2006/main" id="201">
   <cs:axisTitle>
     <cs:lnRef idx="0"/>
     <cs:fillRef idx="0"/>
@@ -15028,11 +14700,6 @@
     <cs:fontRef idx="minor">
       <a:schemeClr val="tx1"/>
     </cs:fontRef>
-    <cs:spPr>
-      <a:solidFill>
-        <a:schemeClr val="phClr"/>
-      </a:solidFill>
-    </cs:spPr>
   </cs:dataPoint>
   <cs:dataPoint3D>
     <cs:lnRef idx="0"/>
@@ -15043,11 +14710,6 @@
     <cs:fontRef idx="minor">
       <a:schemeClr val="tx1"/>
     </cs:fontRef>
-    <cs:spPr>
-      <a:solidFill>
-        <a:schemeClr val="phClr"/>
-      </a:solidFill>
-    </cs:spPr>
   </cs:dataPoint3D>
   <cs:dataPointLine>
     <cs:lnRef idx="0">
@@ -15079,9 +14741,6 @@
       <a:schemeClr val="tx1"/>
     </cs:fontRef>
     <cs:spPr>
-      <a:solidFill>
-        <a:schemeClr val="phClr"/>
-      </a:solidFill>
       <a:ln w="9525">
         <a:solidFill>
           <a:schemeClr val="phClr"/>

</xml_diff>